<commit_message>
Camera distance now scrollable, added ideas to doc
</commit_message>
<xml_diff>
--- a/Projekt.docx
+++ b/Projekt.docx
@@ -249,6 +249,17 @@
     </w:p>
     <w:p>
       <w:r>
+        <w:t xml:space="preserve">Bevor eine Basiskomponente gebaut werden kann muss der Bau dieser gelernt werden (ausgenommen Standardkomponenten). Man kann den Bau lernen indem man andere Maschinen vom gleichen Typ in der Welt zerlegt oder durch Baupläne. Selber zerlegen bringt nicht so viel Erfahrung der Maschine daher funktioniert eine Maschine nach Bauplan besser (weniger Ausfälle, </w:t>
+      </w:r>
+      <w:r>
+        <w:lastRenderedPageBreak/>
+        <w:t>höhere Effizienz) als durch selber zerlegen. Dies kann verbessert werden, in dem der Spieler weitere Maschinen zerlegt.</w:t>
+      </w:r>
+      <w:bookmarkStart w:id="0" w:name="_GoBack"/>
+      <w:bookmarkEnd w:id="0"/>
+    </w:p>
+    <w:p>
+      <w:r>
         <w:t>Basiskomponenten sind in verschiedenen Stufen erhältlich. Umso größer die Stufe, umso besser die Komponente. Man kann die Komponenten upgraden, das kostet Ressourcen.</w:t>
       </w:r>
     </w:p>
@@ -266,7 +277,6 @@
         </w:numPr>
       </w:pPr>
       <w:r>
-        <w:lastRenderedPageBreak/>
         <w:t>Generator (erzeugt Energie, benötigt Treibstoff)</w:t>
       </w:r>
     </w:p>
@@ -317,8 +327,18 @@
       <w:r>
         <w:t>Treibstofftank (zur Einlagerung von Treibstoff)</w:t>
       </w:r>
-      <w:bookmarkStart w:id="0" w:name="_GoBack"/>
-      <w:bookmarkEnd w:id="0"/>
+    </w:p>
+    <w:p>
+      <w:pPr>
+        <w:pStyle w:val="Listenabsatz"/>
+        <w:numPr>
+          <w:ilvl w:val="0"/>
+          <w:numId w:val="5"/>
+        </w:numPr>
+      </w:pPr>
+      <w:r>
+        <w:t>Bioraffinerie (zur Produktion von Biosprit)</w:t>
+      </w:r>
     </w:p>
     <w:p>
       <w:pPr>
@@ -392,6 +412,82 @@
       <w:r>
         <w:t>Treibstoff</w:t>
       </w:r>
+    </w:p>
+    <w:p>
+      <w:pPr>
+        <w:pStyle w:val="berschrift3"/>
+      </w:pPr>
+      <w:r>
+        <w:t>Energie</w:t>
+      </w:r>
+    </w:p>
+    <w:p>
+      <w:r>
+        <w:t>Energie wird durch Generatoren oder Solaranlagen erzeugt und kann in Akkus gespeichert werden (z. B. wenn nachts die Solaranlagen keine Energie erzeugen).</w:t>
+      </w:r>
+    </w:p>
+    <w:p>
+      <w:pPr>
+        <w:pStyle w:val="berschrift3"/>
+      </w:pPr>
+      <w:r>
+        <w:t>Holz</w:t>
+      </w:r>
+    </w:p>
+    <w:p>
+      <w:r>
+        <w:t>Holz findet man in verlassenen Sägewerken oder durch Holzfällerei.</w:t>
+      </w:r>
+    </w:p>
+    <w:p>
+      <w:pPr>
+        <w:pStyle w:val="berschrift3"/>
+      </w:pPr>
+      <w:r>
+        <w:t>Metallschrott</w:t>
+      </w:r>
+    </w:p>
+    <w:p>
+      <w:r>
+        <w:t>Metallschrott bekommt man durch Zerlegen von Maschinen.</w:t>
+      </w:r>
+    </w:p>
+    <w:p>
+      <w:pPr>
+        <w:pStyle w:val="berschrift3"/>
+      </w:pPr>
+      <w:r>
+        <w:t>Elektronikteile</w:t>
+      </w:r>
+    </w:p>
+    <w:p>
+      <w:r>
+        <w:t>Elektronikteile bekommt man durch Zerlegen von elektronischen Komponenten (PCs, komplexere Anlagen, Autos, …)</w:t>
+      </w:r>
+    </w:p>
+    <w:p>
+      <w:pPr>
+        <w:pStyle w:val="berschrift3"/>
+      </w:pPr>
+      <w:r>
+        <w:t>Treibstoff</w:t>
+      </w:r>
+    </w:p>
+    <w:p>
+      <w:r>
+        <w:t>Treibstoff ist an Zapfsäulen, Tanklastern oder Autos abzapfbar. Er kann auch selber produziert werden (Biosprit). Dafür braucht man aber die richtige Anlage.</w:t>
+      </w:r>
+      <w:r>
+        <w:br/>
+      </w:r>
+      <w:hyperlink r:id="rId5" w:history="1">
+        <w:r>
+          <w:rPr>
+            <w:rStyle w:val="Hyperlink"/>
+          </w:rPr>
+          <w:t>http://www.bdbe.de/bioethanol/herstellung_biosprit_agrosprit_bioraffinerie/</w:t>
+        </w:r>
+      </w:hyperlink>
     </w:p>
     <w:p/>
     <w:sectPr>
@@ -1603,6 +1699,17 @@
       <w:color w:val="2E74B5" w:themeColor="accent1" w:themeShade="BF"/>
     </w:rPr>
   </w:style>
+  <w:style w:type="character" w:styleId="Hyperlink">
+    <w:name w:val="Hyperlink"/>
+    <w:basedOn w:val="Absatz-Standardschriftart"/>
+    <w:uiPriority w:val="99"/>
+    <w:unhideWhenUsed/>
+    <w:rsid w:val="004D24C6"/>
+    <w:rPr>
+      <w:color w:val="0563C1" w:themeColor="hyperlink"/>
+      <w:u w:val="single"/>
+    </w:rPr>
+  </w:style>
 </w:styles>
 </file>
 

</xml_diff>